<commit_message>
finish all nomenclature, add nn theory and ready for pak fuad
</commit_message>
<xml_diff>
--- a/cover/cover_word.docx
+++ b/cover/cover_word.docx
@@ -281,7 +281,6 @@
           <w:rFonts w:ascii="Trebuchet MS" w:hAnsi="Trebuchet MS"/>
           <w:b/>
           <w:color w:val="FFFFFF" w:themeColor="background1"/>
-          <w:sz w:val="36"/>
         </w:rPr>
       </w:pPr>
       <w:r>
@@ -291,18 +290,7 @@
           <w:color w:val="FFFFFF" w:themeColor="background1"/>
           <w:sz w:val="36"/>
         </w:rPr>
-        <w:t xml:space="preserve">VALIDASI PENGATURAN </w:t>
-      </w:r>
-      <w:r>
-        <w:rPr>
-          <w:rFonts w:ascii="Trebuchet MS" w:hAnsi="Trebuchet MS"/>
-          <w:b/>
-          <w:i/>
-          <w:iCs/>
-          <w:color w:val="FFFFFF" w:themeColor="background1"/>
-          <w:sz w:val="36"/>
-        </w:rPr>
-        <w:t>STATS</w:t>
+        <w:t xml:space="preserve">PERHITUNGAN KENAIKAN STATS LEVEL PEMAIN DAN NON-PLAYER CHARACTER PADA PERMAINAN ROLE-PLAYING GAME BERBASIS </w:t>
       </w:r>
       <w:r>
         <w:rPr>
@@ -311,7 +299,7 @@
           <w:color w:val="FFFFFF" w:themeColor="background1"/>
           <w:sz w:val="36"/>
         </w:rPr>
-        <w:t xml:space="preserve"> OTOMATIS</w:t>
+        <w:br/>
       </w:r>
       <w:r>
         <w:rPr>
@@ -320,152 +308,22 @@
           <w:color w:val="FFFFFF" w:themeColor="background1"/>
           <w:sz w:val="36"/>
         </w:rPr>
-        <w:br/>
+        <w:t>K-NN DAN NAIVE BAYES</w:t>
       </w:r>
-      <w:r>
+    </w:p>
+    <w:p>
+      <w:pPr>
+        <w:spacing w:after="0"/>
         <w:rPr>
           <w:rFonts w:ascii="Trebuchet MS" w:hAnsi="Trebuchet MS"/>
           <w:b/>
           <w:color w:val="FFFFFF" w:themeColor="background1"/>
-          <w:sz w:val="36"/>
-        </w:rPr>
-        <w:t xml:space="preserve">PADA PERMAINAN </w:t>
-      </w:r>
-      <w:r>
-        <w:rPr>
-          <w:rFonts w:ascii="Trebuchet MS" w:hAnsi="Trebuchet MS"/>
-          <w:b/>
-          <w:i/>
-          <w:iCs/>
-          <w:color w:val="FFFFFF" w:themeColor="background1"/>
-          <w:sz w:val="36"/>
-        </w:rPr>
-        <w:t>ROLE-PLAYING GAME</w:t>
-      </w:r>
-      <w:r>
-        <w:rPr>
-          <w:rFonts w:ascii="Trebuchet MS" w:hAnsi="Trebuchet MS"/>
-          <w:b/>
-          <w:color w:val="FFFFFF" w:themeColor="background1"/>
-          <w:sz w:val="36"/>
-        </w:rPr>
-        <w:t xml:space="preserve"> (RPG) BERBASIS K-NN</w:t>
-      </w:r>
-      <w:r>
-        <w:rPr>
-          <w:rFonts w:ascii="Trebuchet MS" w:hAnsi="Trebuchet MS"/>
-          <w:b/>
-          <w:color w:val="FFFFFF" w:themeColor="background1"/>
-          <w:sz w:val="36"/>
-          <w:lang w:val="en-US"/>
-        </w:rPr>
-        <w:t xml:space="preserve"> </w:t>
-      </w:r>
-      <w:r>
-        <w:rPr>
-          <w:rFonts w:ascii="Trebuchet MS" w:hAnsi="Trebuchet MS"/>
-          <w:b/>
-          <w:color w:val="FFFFFF" w:themeColor="background1"/>
-          <w:sz w:val="36"/>
-        </w:rPr>
-        <w:t>DAN</w:t>
-      </w:r>
-      <w:r>
-        <w:rPr>
-          <w:rFonts w:ascii="Trebuchet MS" w:hAnsi="Trebuchet MS"/>
-          <w:b/>
-          <w:color w:val="FFFFFF" w:themeColor="background1"/>
-          <w:sz w:val="36"/>
-          <w:lang w:val="en-US"/>
-        </w:rPr>
-        <w:t xml:space="preserve"> </w:t>
-      </w:r>
-      <w:r>
-        <w:rPr>
-          <w:rFonts w:ascii="Trebuchet MS" w:hAnsi="Trebuchet MS"/>
-          <w:b/>
-          <w:color w:val="FFFFFF" w:themeColor="background1"/>
-          <w:sz w:val="36"/>
-        </w:rPr>
-        <w:t xml:space="preserve">NAIVE BAYES DENGAN </w:t>
-      </w:r>
-      <w:r>
-        <w:rPr>
-          <w:rFonts w:ascii="Trebuchet MS" w:hAnsi="Trebuchet MS"/>
-          <w:b/>
-          <w:i/>
-          <w:iCs/>
-          <w:color w:val="FFFFFF" w:themeColor="background1"/>
-          <w:sz w:val="36"/>
-          <w:lang w:val="en-US"/>
-        </w:rPr>
-        <w:t>NEURAL NETWORK</w:t>
-      </w:r>
-      <w:r>
-        <w:rPr>
-          <w:rFonts w:ascii="Trebuchet MS" w:hAnsi="Trebuchet MS"/>
-          <w:b/>
-          <w:i/>
-          <w:iCs/>
-          <w:color w:val="FFFFFF" w:themeColor="background1"/>
-          <w:sz w:val="36"/>
-          <w:lang w:val="en-US"/>
-        </w:rPr>
-        <w:t xml:space="preserve"> </w:t>
-      </w:r>
-      <w:r>
-        <w:rPr>
-          <w:rFonts w:ascii="Trebuchet MS" w:hAnsi="Trebuchet MS"/>
-          <w:b/>
-          <w:i/>
-          <w:iCs/>
-          <w:color w:val="FFFFFF" w:themeColor="background1"/>
-          <w:sz w:val="36"/>
-        </w:rPr>
-        <w:t>MULTICLASS</w:t>
-      </w:r>
-      <w:r>
-        <w:rPr>
-          <w:rFonts w:ascii="Trebuchet MS" w:hAnsi="Trebuchet MS"/>
-          <w:b/>
-          <w:i/>
-          <w:iCs/>
-          <w:color w:val="FFFFFF" w:themeColor="background1"/>
-          <w:sz w:val="36"/>
-          <w:lang w:val="en-US"/>
-        </w:rPr>
-        <w:t xml:space="preserve"> </w:t>
-      </w:r>
-      <w:r>
-        <w:rPr>
-          <w:rFonts w:ascii="Trebuchet MS" w:hAnsi="Trebuchet MS"/>
-          <w:b/>
-          <w:i/>
-          <w:iCs/>
-          <w:color w:val="FFFFFF" w:themeColor="background1"/>
-          <w:sz w:val="36"/>
-        </w:rPr>
-        <w:t>CLASSIFICATION</w:t>
-      </w:r>
+        </w:rPr>
+      </w:pPr>
     </w:p>
     <w:p>
       <w:pPr>
-        <w:spacing w:after="0"/>
-        <w:rPr>
-          <w:rFonts w:ascii="Trebuchet MS" w:hAnsi="Trebuchet MS"/>
-          <w:b/>
-          <w:color w:val="FFFFFF" w:themeColor="background1"/>
-        </w:rPr>
-      </w:pPr>
-    </w:p>
-    <w:p>
-      <w:pPr>
-        <w:spacing w:after="0"/>
-        <w:rPr>
-          <w:rFonts w:ascii="Trebuchet MS" w:hAnsi="Trebuchet MS"/>
-          <w:b/>
-          <w:color w:val="FFFFFF" w:themeColor="background1"/>
-        </w:rPr>
+        <w:pStyle w:val="NAMAMHSPROGRAM"/>
       </w:pPr>
     </w:p>
     <w:p>
@@ -492,6 +350,15 @@
       <w:r>
         <w:t>07111650052005</w:t>
       </w:r>
+    </w:p>
+    <w:p>
+      <w:pPr>
+        <w:spacing w:after="0"/>
+        <w:rPr>
+          <w:rFonts w:ascii="Trebuchet MS" w:hAnsi="Trebuchet MS"/>
+          <w:color w:val="FFFFFF" w:themeColor="background1"/>
+        </w:rPr>
+      </w:pPr>
     </w:p>
     <w:p>
       <w:pPr>
@@ -558,11 +425,7 @@
     </w:p>
     <w:p>
       <w:pPr>
-        <w:spacing w:after="0"/>
-        <w:rPr>
-          <w:rFonts w:ascii="Trebuchet MS" w:hAnsi="Trebuchet MS"/>
-          <w:color w:val="FFFFFF" w:themeColor="background1"/>
-        </w:rPr>
+        <w:pStyle w:val="NAMAMHSPROGRAM"/>
       </w:pPr>
     </w:p>
     <w:p>
@@ -655,6 +518,7 @@
         <w:rPr>
           <w:rFonts w:ascii="Trebuchet MS" w:hAnsi="Trebuchet MS"/>
         </w:rPr>
+        <w:lastRenderedPageBreak/>
         <w:br w:type="page"/>
       </w:r>
     </w:p>
@@ -832,133 +696,21 @@
     </w:p>
     <w:p>
       <w:pPr>
+        <w:spacing w:after="0"/>
+        <w:rPr>
+          <w:rFonts w:ascii="Trebuchet MS" w:hAnsi="Trebuchet MS"/>
+          <w:caps/>
+          <w:color w:val="000000" w:themeColor="text1"/>
+        </w:rPr>
+      </w:pPr>
+      <w:r>
         <w:rPr>
           <w:rFonts w:ascii="Trebuchet MS" w:hAnsi="Trebuchet MS"/>
           <w:b/>
           <w:color w:val="000000" w:themeColor="text1"/>
           <w:sz w:val="36"/>
         </w:rPr>
-      </w:pPr>
-      <w:r>
-        <w:rPr>
-          <w:rFonts w:ascii="Trebuchet MS" w:hAnsi="Trebuchet MS"/>
-          <w:b/>
-          <w:color w:val="000000" w:themeColor="text1"/>
-          <w:sz w:val="36"/>
-        </w:rPr>
-        <w:t xml:space="preserve">VALIDASI PENGATURAN </w:t>
-      </w:r>
-      <w:r>
-        <w:rPr>
-          <w:rFonts w:ascii="Trebuchet MS" w:hAnsi="Trebuchet MS"/>
-          <w:b/>
-          <w:i/>
-          <w:iCs/>
-          <w:color w:val="000000" w:themeColor="text1"/>
-          <w:sz w:val="36"/>
-        </w:rPr>
-        <w:t>STATS</w:t>
-      </w:r>
-      <w:r>
-        <w:rPr>
-          <w:rFonts w:ascii="Trebuchet MS" w:hAnsi="Trebuchet MS"/>
-          <w:b/>
-          <w:color w:val="000000" w:themeColor="text1"/>
-          <w:sz w:val="36"/>
-        </w:rPr>
-        <w:t xml:space="preserve"> OTOMATIS</w:t>
-      </w:r>
-      <w:r>
-        <w:rPr>
-          <w:rFonts w:ascii="Trebuchet MS" w:hAnsi="Trebuchet MS"/>
-          <w:b/>
-          <w:color w:val="000000" w:themeColor="text1"/>
-          <w:sz w:val="36"/>
-        </w:rPr>
-        <w:br/>
-      </w:r>
-      <w:r>
-        <w:rPr>
-          <w:rFonts w:ascii="Trebuchet MS" w:hAnsi="Trebuchet MS"/>
-          <w:b/>
-          <w:color w:val="000000" w:themeColor="text1"/>
-          <w:sz w:val="36"/>
-        </w:rPr>
-        <w:t xml:space="preserve">PADA PERMAINAN </w:t>
-      </w:r>
-      <w:r>
-        <w:rPr>
-          <w:rFonts w:ascii="Trebuchet MS" w:hAnsi="Trebuchet MS"/>
-          <w:b/>
-          <w:i/>
-          <w:iCs/>
-          <w:color w:val="000000" w:themeColor="text1"/>
-          <w:sz w:val="36"/>
-        </w:rPr>
-        <w:t>ROLE-PLAYING GAME</w:t>
-      </w:r>
-      <w:r>
-        <w:rPr>
-          <w:rFonts w:ascii="Trebuchet MS" w:hAnsi="Trebuchet MS"/>
-          <w:b/>
-          <w:color w:val="000000" w:themeColor="text1"/>
-          <w:sz w:val="36"/>
-        </w:rPr>
-        <w:t xml:space="preserve"> (RPG) BERBASIS K-NN</w:t>
-      </w:r>
-      <w:r>
-        <w:rPr>
-          <w:rFonts w:ascii="Trebuchet MS" w:hAnsi="Trebuchet MS"/>
-          <w:b/>
-          <w:color w:val="000000" w:themeColor="text1"/>
-          <w:sz w:val="36"/>
-          <w:lang w:val="en-US"/>
-        </w:rPr>
-        <w:t xml:space="preserve"> </w:t>
-      </w:r>
-      <w:r>
-        <w:rPr>
-          <w:rFonts w:ascii="Trebuchet MS" w:hAnsi="Trebuchet MS"/>
-          <w:b/>
-          <w:color w:val="000000" w:themeColor="text1"/>
-          <w:sz w:val="36"/>
-        </w:rPr>
-        <w:t xml:space="preserve">DAN NAIVE BAYES DENGAN </w:t>
-      </w:r>
-      <w:r>
-        <w:rPr>
-          <w:rFonts w:ascii="Trebuchet MS" w:hAnsi="Trebuchet MS"/>
-          <w:b/>
-          <w:i/>
-          <w:iCs/>
-          <w:color w:val="000000" w:themeColor="text1"/>
-          <w:sz w:val="36"/>
-          <w:lang w:val="en-US"/>
-        </w:rPr>
-        <w:t>NEURAL NETWORK</w:t>
-      </w:r>
-      <w:r>
-        <w:rPr>
-          <w:rFonts w:ascii="Trebuchet MS" w:hAnsi="Trebuchet MS"/>
-          <w:b/>
-          <w:i/>
-          <w:iCs/>
-          <w:color w:val="000000" w:themeColor="text1"/>
-          <w:sz w:val="36"/>
-          <w:lang w:val="en-US"/>
-        </w:rPr>
-        <w:t xml:space="preserve"> </w:t>
-      </w:r>
-      <w:r>
-        <w:rPr>
-          <w:rFonts w:ascii="Trebuchet MS" w:hAnsi="Trebuchet MS"/>
-          <w:b/>
-          <w:i/>
-          <w:iCs/>
-          <w:color w:val="000000" w:themeColor="text1"/>
-          <w:sz w:val="36"/>
-        </w:rPr>
-        <w:t>MULTICLASS CLASSIFICATION</w:t>
+        <w:t>PERHITUNGAN KENAIKAN STATS LEVEL PEMAIN DAN NON-PLAYER CHARACTER PADA PERMAINAN ROLE-PLAYING GAME BERBASIS K-NN DAN NAIVE BAYES</w:t>
       </w:r>
     </w:p>
     <w:p>
@@ -1026,6 +778,15 @@
         </w:rPr>
         <w:t>07111650052005</w:t>
       </w:r>
+    </w:p>
+    <w:p>
+      <w:pPr>
+        <w:spacing w:after="0"/>
+        <w:rPr>
+          <w:rFonts w:ascii="Trebuchet MS" w:hAnsi="Trebuchet MS"/>
+          <w:color w:val="000000" w:themeColor="text1"/>
+        </w:rPr>
+      </w:pPr>
     </w:p>
     <w:p>
       <w:pPr>

</xml_diff>

<commit_message>
submited revisi pak surya
</commit_message>
<xml_diff>
--- a/cover/cover_word.docx
+++ b/cover/cover_word.docx
@@ -290,7 +290,67 @@
           <w:color w:val="FFFFFF" w:themeColor="background1"/>
           <w:sz w:val="36"/>
         </w:rPr>
-        <w:t xml:space="preserve">PERHITUNGAN KENAIKAN STATS LEVEL PEMAIN DAN NON-PLAYER CHARACTER PADA PERMAINAN ROLE-PLAYING GAME BERBASIS </w:t>
+        <w:t xml:space="preserve">PERHITUNGAN KENAIKAN </w:t>
+      </w:r>
+      <w:r>
+        <w:rPr>
+          <w:rFonts w:ascii="Trebuchet MS" w:hAnsi="Trebuchet MS"/>
+          <w:b/>
+          <w:i/>
+          <w:iCs/>
+          <w:color w:val="FFFFFF" w:themeColor="background1"/>
+          <w:sz w:val="36"/>
+        </w:rPr>
+        <w:t>STATS</w:t>
+      </w:r>
+      <w:r>
+        <w:rPr>
+          <w:rFonts w:ascii="Trebuchet MS" w:hAnsi="Trebuchet MS"/>
+          <w:b/>
+          <w:color w:val="FFFFFF" w:themeColor="background1"/>
+          <w:sz w:val="36"/>
+        </w:rPr>
+        <w:t xml:space="preserve"> LEVEL PEMAIN DAN </w:t>
+      </w:r>
+      <w:r>
+        <w:rPr>
+          <w:rFonts w:ascii="Trebuchet MS" w:hAnsi="Trebuchet MS"/>
+          <w:b/>
+          <w:i/>
+          <w:iCs/>
+          <w:color w:val="FFFFFF" w:themeColor="background1"/>
+          <w:sz w:val="36"/>
+        </w:rPr>
+        <w:t>NON-PLAYER CHARACTER</w:t>
+      </w:r>
+      <w:r>
+        <w:rPr>
+          <w:rFonts w:ascii="Trebuchet MS" w:hAnsi="Trebuchet MS"/>
+          <w:b/>
+          <w:color w:val="FFFFFF" w:themeColor="background1"/>
+          <w:sz w:val="36"/>
+        </w:rPr>
+        <w:t xml:space="preserve"> PADA PERMAINAN </w:t>
+      </w:r>
+      <w:r>
+        <w:rPr>
+          <w:rFonts w:ascii="Trebuchet MS" w:hAnsi="Trebuchet MS"/>
+          <w:b/>
+          <w:i/>
+          <w:iCs/>
+          <w:color w:val="FFFFFF" w:themeColor="background1"/>
+          <w:sz w:val="36"/>
+        </w:rPr>
+        <w:t>ROLE-PLAYING GAME</w:t>
+      </w:r>
+      <w:r>
+        <w:rPr>
+          <w:rFonts w:ascii="Trebuchet MS" w:hAnsi="Trebuchet MS"/>
+          <w:b/>
+          <w:color w:val="FFFFFF" w:themeColor="background1"/>
+          <w:sz w:val="36"/>
+        </w:rPr>
+        <w:t xml:space="preserve"> BERBASIS </w:t>
       </w:r>
       <w:r>
         <w:rPr>
@@ -710,7 +770,85 @@
           <w:color w:val="000000" w:themeColor="text1"/>
           <w:sz w:val="36"/>
         </w:rPr>
-        <w:t>PERHITUNGAN KENAIKAN STATS LEVEL PEMAIN DAN NON-PLAYER CHARACTER PADA PERMAINAN ROLE-PLAYING GAME BERBASIS K-NN DAN NAIVE BAYES</w:t>
+        <w:t xml:space="preserve">PERHITUNGAN KENAIKAN </w:t>
+      </w:r>
+      <w:r>
+        <w:rPr>
+          <w:rFonts w:ascii="Trebuchet MS" w:hAnsi="Trebuchet MS"/>
+          <w:b/>
+          <w:i/>
+          <w:iCs/>
+          <w:color w:val="000000" w:themeColor="text1"/>
+          <w:sz w:val="36"/>
+        </w:rPr>
+        <w:t>STATS</w:t>
+      </w:r>
+      <w:r>
+        <w:rPr>
+          <w:rFonts w:ascii="Trebuchet MS" w:hAnsi="Trebuchet MS"/>
+          <w:b/>
+          <w:color w:val="000000" w:themeColor="text1"/>
+          <w:sz w:val="36"/>
+        </w:rPr>
+        <w:t xml:space="preserve"> LEVEL PEMAIN DAN </w:t>
+      </w:r>
+      <w:r>
+        <w:rPr>
+          <w:rFonts w:ascii="Trebuchet MS" w:hAnsi="Trebuchet MS"/>
+          <w:b/>
+          <w:i/>
+          <w:iCs/>
+          <w:color w:val="000000" w:themeColor="text1"/>
+          <w:sz w:val="36"/>
+        </w:rPr>
+        <w:t>NON-PLAYER CHARACTER</w:t>
+      </w:r>
+      <w:r>
+        <w:rPr>
+          <w:rFonts w:ascii="Trebuchet MS" w:hAnsi="Trebuchet MS"/>
+          <w:b/>
+          <w:color w:val="000000" w:themeColor="text1"/>
+          <w:sz w:val="36"/>
+        </w:rPr>
+        <w:t xml:space="preserve"> PADA PERMAINAN </w:t>
+      </w:r>
+      <w:r>
+        <w:rPr>
+          <w:rFonts w:ascii="Trebuchet MS" w:hAnsi="Trebuchet MS"/>
+          <w:b/>
+          <w:i/>
+          <w:iCs/>
+          <w:color w:val="000000" w:themeColor="text1"/>
+          <w:sz w:val="36"/>
+        </w:rPr>
+        <w:t>ROLE-PLAYING GAME</w:t>
+      </w:r>
+      <w:r>
+        <w:rPr>
+          <w:rFonts w:ascii="Trebuchet MS" w:hAnsi="Trebuchet MS"/>
+          <w:b/>
+          <w:color w:val="000000" w:themeColor="text1"/>
+          <w:sz w:val="36"/>
+        </w:rPr>
+        <w:t xml:space="preserve"> BERBASIS </w:t>
+      </w:r>
+      <w:r>
+        <w:rPr>
+          <w:rFonts w:ascii="Trebuchet MS" w:hAnsi="Trebuchet MS"/>
+          <w:b/>
+          <w:color w:val="000000" w:themeColor="text1"/>
+          <w:sz w:val="36"/>
+        </w:rPr>
+        <w:br/>
+      </w:r>
+      <w:r>
+        <w:rPr>
+          <w:rFonts w:ascii="Trebuchet MS" w:hAnsi="Trebuchet MS"/>
+          <w:b/>
+          <w:color w:val="000000" w:themeColor="text1"/>
+          <w:sz w:val="36"/>
+        </w:rPr>
+        <w:t>K-NN DAN NAIVE BAYES</w:t>
       </w:r>
     </w:p>
     <w:p>

</xml_diff>